<commit_message>
coding 2 octo ber
</commit_message>
<xml_diff>
--- a/00DLoc_bookabattery_local_docker.docx
+++ b/00DLoc_bookabattery_local_docker.docx
@@ -30,12 +30,17 @@
         <w:pStyle w:val="Paragrafoelenco"/>
       </w:pPr>
       <w:proofErr w:type="spellStart"/>
+      <w:proofErr w:type="gramStart"/>
       <w:r>
         <w:t>docker</w:t>
       </w:r>
       <w:proofErr w:type="spellEnd"/>
       <w:r>
-        <w:t xml:space="preserve">-machine start </w:t>
+        <w:t>-machine</w:t>
+      </w:r>
+      <w:proofErr w:type="gramEnd"/>
+      <w:r>
+        <w:t xml:space="preserve"> start </w:t>
       </w:r>
       <w:proofErr w:type="spellStart"/>
       <w:r>
@@ -154,8 +159,6 @@
           </wp:inline>
         </w:drawing>
       </w:r>
-      <w:bookmarkStart w:id="0" w:name="_GoBack"/>
-      <w:bookmarkEnd w:id="0"/>
     </w:p>
     <w:p>
       <w:pPr>
@@ -210,7 +213,15 @@
         </w:numPr>
       </w:pPr>
       <w:r>
-        <w:t>Build  a new image</w:t>
+        <w:t>Build</w:t>
+      </w:r>
+      <w:proofErr w:type="gramStart"/>
+      <w:r>
+        <w:t xml:space="preserve">  </w:t>
+      </w:r>
+      <w:proofErr w:type="gramEnd"/>
+      <w:r>
+        <w:t>a new image</w:t>
       </w:r>
     </w:p>
     <w:p>
@@ -439,7 +450,29 @@
           <w:szCs w:val="20"/>
           <w:lang w:val="en-US"/>
         </w:rPr>
-        <w:t>Step 0 : FROM java:8</w:t>
+        <w:t xml:space="preserve">Step </w:t>
+      </w:r>
+      <w:proofErr w:type="gramStart"/>
+      <w:r>
+        <w:rPr>
+          <w:rFonts w:ascii="Courier New" w:hAnsi="Courier New" w:cs="Courier New"/>
+          <w:color w:val="000000"/>
+          <w:sz w:val="20"/>
+          <w:szCs w:val="20"/>
+          <w:lang w:val="en-US"/>
+        </w:rPr>
+        <w:t>0 :</w:t>
+      </w:r>
+      <w:proofErr w:type="gramEnd"/>
+      <w:r>
+        <w:rPr>
+          <w:rFonts w:ascii="Courier New" w:hAnsi="Courier New" w:cs="Courier New"/>
+          <w:color w:val="000000"/>
+          <w:sz w:val="20"/>
+          <w:szCs w:val="20"/>
+          <w:lang w:val="en-US"/>
+        </w:rPr>
+        <w:t xml:space="preserve"> FROM java:8</w:t>
       </w:r>
     </w:p>
     <w:p>
@@ -487,7 +520,29 @@
           <w:szCs w:val="20"/>
           <w:lang w:val="en-US"/>
         </w:rPr>
-        <w:t>Step 1 : VOLUME /</w:t>
+        <w:t xml:space="preserve">Step </w:t>
+      </w:r>
+      <w:proofErr w:type="gramStart"/>
+      <w:r>
+        <w:rPr>
+          <w:rFonts w:ascii="Courier New" w:hAnsi="Courier New" w:cs="Courier New"/>
+          <w:color w:val="000000"/>
+          <w:sz w:val="20"/>
+          <w:szCs w:val="20"/>
+          <w:lang w:val="en-US"/>
+        </w:rPr>
+        <w:t>1 :</w:t>
+      </w:r>
+      <w:proofErr w:type="gramEnd"/>
+      <w:r>
+        <w:rPr>
+          <w:rFonts w:ascii="Courier New" w:hAnsi="Courier New" w:cs="Courier New"/>
+          <w:color w:val="000000"/>
+          <w:sz w:val="20"/>
+          <w:szCs w:val="20"/>
+          <w:lang w:val="en-US"/>
+        </w:rPr>
+        <w:t xml:space="preserve"> VOLUME /</w:t>
       </w:r>
       <w:proofErr w:type="spellStart"/>
       <w:r>
@@ -571,7 +626,29 @@
           <w:szCs w:val="20"/>
           <w:lang w:val="en-US"/>
         </w:rPr>
-        <w:t>Step 2 : ADD /00dloc-bookabattery-service-release.jar app.jar</w:t>
+        <w:t xml:space="preserve">Step </w:t>
+      </w:r>
+      <w:proofErr w:type="gramStart"/>
+      <w:r>
+        <w:rPr>
+          <w:rFonts w:ascii="Courier New" w:hAnsi="Courier New" w:cs="Courier New"/>
+          <w:color w:val="000000"/>
+          <w:sz w:val="20"/>
+          <w:szCs w:val="20"/>
+          <w:lang w:val="en-US"/>
+        </w:rPr>
+        <w:t>2 :</w:t>
+      </w:r>
+      <w:proofErr w:type="gramEnd"/>
+      <w:r>
+        <w:rPr>
+          <w:rFonts w:ascii="Courier New" w:hAnsi="Courier New" w:cs="Courier New"/>
+          <w:color w:val="000000"/>
+          <w:sz w:val="20"/>
+          <w:szCs w:val="20"/>
+          <w:lang w:val="en-US"/>
+        </w:rPr>
+        <w:t xml:space="preserve"> ADD /00dloc-bookabattery-service-release.jar app.jar</w:t>
       </w:r>
     </w:p>
     <w:p>
@@ -643,7 +720,29 @@
           <w:szCs w:val="20"/>
           <w:lang w:val="en-US"/>
         </w:rPr>
-        <w:t>Step 3 : RUN bash -c 'touch /app.jar'</w:t>
+        <w:t xml:space="preserve">Step </w:t>
+      </w:r>
+      <w:proofErr w:type="gramStart"/>
+      <w:r>
+        <w:rPr>
+          <w:rFonts w:ascii="Courier New" w:hAnsi="Courier New" w:cs="Courier New"/>
+          <w:color w:val="000000"/>
+          <w:sz w:val="20"/>
+          <w:szCs w:val="20"/>
+          <w:lang w:val="en-US"/>
+        </w:rPr>
+        <w:t>3 :</w:t>
+      </w:r>
+      <w:proofErr w:type="gramEnd"/>
+      <w:r>
+        <w:rPr>
+          <w:rFonts w:ascii="Courier New" w:hAnsi="Courier New" w:cs="Courier New"/>
+          <w:color w:val="000000"/>
+          <w:sz w:val="20"/>
+          <w:szCs w:val="20"/>
+          <w:lang w:val="en-US"/>
+        </w:rPr>
+        <w:t xml:space="preserve"> RUN bash -c 'touch /app.jar'</w:t>
       </w:r>
     </w:p>
     <w:p>
@@ -751,7 +850,29 @@
           <w:szCs w:val="20"/>
           <w:lang w:val="en-US"/>
         </w:rPr>
-        <w:t>Step 4 : ENTRYPOINT java -</w:t>
+        <w:t xml:space="preserve">Step </w:t>
+      </w:r>
+      <w:proofErr w:type="gramStart"/>
+      <w:r>
+        <w:rPr>
+          <w:rFonts w:ascii="Courier New" w:hAnsi="Courier New" w:cs="Courier New"/>
+          <w:color w:val="000000"/>
+          <w:sz w:val="20"/>
+          <w:szCs w:val="20"/>
+          <w:lang w:val="en-US"/>
+        </w:rPr>
+        <w:t>4 :</w:t>
+      </w:r>
+      <w:proofErr w:type="gramEnd"/>
+      <w:r>
+        <w:rPr>
+          <w:rFonts w:ascii="Courier New" w:hAnsi="Courier New" w:cs="Courier New"/>
+          <w:color w:val="000000"/>
+          <w:sz w:val="20"/>
+          <w:szCs w:val="20"/>
+          <w:lang w:val="en-US"/>
+        </w:rPr>
+        <w:t xml:space="preserve"> ENTRYPOINT java -</w:t>
       </w:r>
       <w:proofErr w:type="spellStart"/>
       <w:r>
@@ -1135,6 +1256,7 @@
         </w:rPr>
       </w:pPr>
       <w:proofErr w:type="spellStart"/>
+      <w:proofErr w:type="gramStart"/>
       <w:r>
         <w:rPr>
           <w:lang w:val="en-US"/>
@@ -1142,6 +1264,7 @@
         <w:t>docker</w:t>
       </w:r>
       <w:proofErr w:type="spellEnd"/>
+      <w:proofErr w:type="gramEnd"/>
       <w:r>
         <w:rPr>
           <w:lang w:val="en-US"/>
@@ -1212,11 +1335,19 @@
           <w:lang w:val="en-US"/>
         </w:rPr>
       </w:pPr>
-      <w:r>
-        <w:rPr>
-          <w:lang w:val="en-US"/>
-        </w:rPr>
-        <w:t>root -d mysql:5.6</w:t>
+      <w:proofErr w:type="gramStart"/>
+      <w:r>
+        <w:rPr>
+          <w:lang w:val="en-US"/>
+        </w:rPr>
+        <w:t>root</w:t>
+      </w:r>
+      <w:proofErr w:type="gramEnd"/>
+      <w:r>
+        <w:rPr>
+          <w:lang w:val="en-US"/>
+        </w:rPr>
+        <w:t xml:space="preserve"> -d mysql:5.6</w:t>
       </w:r>
     </w:p>
     <w:p>
@@ -1256,11 +1387,22 @@
           <w:lang w:val="en-US"/>
         </w:rPr>
       </w:pPr>
-      <w:r>
-        <w:rPr>
-          <w:lang w:val="en-US"/>
-        </w:rPr>
-        <w:t xml:space="preserve">C:\Users\3volv-04&gt;docker run --name </w:t>
+      <w:bookmarkStart w:id="0" w:name="_GoBack"/>
+      <w:proofErr w:type="spellStart"/>
+      <w:proofErr w:type="gramStart"/>
+      <w:r>
+        <w:rPr>
+          <w:lang w:val="en-US"/>
+        </w:rPr>
+        <w:t>docker</w:t>
+      </w:r>
+      <w:proofErr w:type="spellEnd"/>
+      <w:proofErr w:type="gramEnd"/>
+      <w:r>
+        <w:rPr>
+          <w:lang w:val="en-US"/>
+        </w:rPr>
+        <w:t xml:space="preserve"> run --name </w:t>
       </w:r>
       <w:proofErr w:type="spellStart"/>
       <w:r>
@@ -1329,6 +1471,7 @@
         <w:t>/00dloc-bookabattery-service</w:t>
       </w:r>
     </w:p>
+    <w:bookmarkEnd w:id="0"/>
     <w:p>
       <w:pPr>
         <w:pStyle w:val="Paragrafoelenco"/>

</xml_diff>